<commit_message>
Add the plc introduction.
</commit_message>
<xml_diff>
--- a/doc/PLC_program.docx
+++ b/doc/PLC_program.docx
@@ -270,26 +270,55 @@
           <w:sz w:val="24"/>
           <w:szCs w:val="24"/>
         </w:rPr>
-        <w:t>This project</w:t>
-      </w:r>
-      <w:r>
-        <w:rPr>
-          <w:rFonts w:cstheme="minorHAnsi"/>
-          <w:sz w:val="24"/>
-          <w:szCs w:val="24"/>
-        </w:rPr>
-        <w:t xml:space="preserve"> will implement an HMI for the OT-City simulator platform and power management simulator platform (generator and substation). Then we will demonstrate different cyber-attack situation on the OT-City simulator platform. The project </w:t>
-      </w:r>
-      <w:r>
-        <w:rPr>
-          <w:rFonts w:cstheme="minorHAnsi"/>
-          <w:sz w:val="24"/>
-          <w:szCs w:val="24"/>
-        </w:rPr>
-        <w:t xml:space="preserve">contains four section:  </w:t>
-      </w:r>
-    </w:p>
-    <w:p/>
+        <w:t xml:space="preserve">This </w:t>
+      </w:r>
+      <w:r>
+        <w:rPr>
+          <w:rFonts w:cstheme="minorHAnsi"/>
+          <w:sz w:val="24"/>
+          <w:szCs w:val="24"/>
+        </w:rPr>
+        <w:t xml:space="preserve">document will introduce how to program and control the Schneider M221 and the </w:t>
+      </w:r>
+      <w:r>
+        <w:rPr>
+          <w:rFonts w:cstheme="minorHAnsi"/>
+          <w:sz w:val="24"/>
+          <w:szCs w:val="24"/>
+        </w:rPr>
+        <w:t>Siemens Simatic S7-1200</w:t>
+      </w:r>
+      <w:r>
+        <w:rPr>
+          <w:rFonts w:cstheme="minorHAnsi"/>
+          <w:sz w:val="24"/>
+          <w:szCs w:val="24"/>
+        </w:rPr>
+        <w:t xml:space="preserve"> </w:t>
+      </w:r>
+      <w:r>
+        <w:rPr>
+          <w:rFonts w:cstheme="minorHAnsi"/>
+          <w:sz w:val="24"/>
+          <w:szCs w:val="24"/>
+        </w:rPr>
+        <w:t>programmable logic controller (PLC)</w:t>
+      </w:r>
+      <w:r>
+        <w:rPr>
+          <w:rFonts w:cstheme="minorHAnsi"/>
+          <w:sz w:val="24"/>
+          <w:szCs w:val="24"/>
+        </w:rPr>
+        <w:t xml:space="preserve">: </w:t>
+      </w:r>
+    </w:p>
+    <w:p/>
+    <w:p>
+      <w:r>
+        <w:t xml:space="preserve">Introduction of PLC </w:t>
+      </w:r>
+    </w:p>
     <w:p>
       <w:r>
         <w:t>M221 Front View:</w:t>
@@ -337,6 +366,12 @@
         </w:drawing>
       </w:r>
     </w:p>
+    <w:p>
+      <w:r>
+        <w:t>https://www.se.com/sg/en/product-range/62128-logic-controller---modicon-m221/</w:t>
+      </w:r>
+    </w:p>
+    <w:p/>
     <w:p>
       <w:r>
         <w:t xml:space="preserve">S7-1200 PLC Front View: </w:t>
@@ -383,6 +418,11 @@
             </a:graphic>
           </wp:inline>
         </w:drawing>
+      </w:r>
+    </w:p>
+    <w:p>
+      <w:r>
+        <w:t>https://euroec.by/assets/files/siemens/s71200_easy_book_en-US_en-US.pdf</w:t>
       </w:r>
     </w:p>
     <w:sectPr>

</xml_diff>